<commit_message>
Add codes to the LVSD definition
</commit_message>
<xml_diff>
--- a/ADAPTABLE-base-phenotype-codes.docx
+++ b/ADAPTABLE-base-phenotype-codes.docx
@@ -35,8 +35,6 @@
                 <w:szCs w:val="36"/>
               </w:rPr>
             </w:pPr>
-            <w:bookmarkStart w:id="0" w:name="_GoBack"/>
-            <w:bookmarkEnd w:id="0"/>
             <w:r>
               <w:rPr>
                 <w:rFonts w:cs="Times New Roman"/>
@@ -284,7 +282,7 @@
                 <w:szCs w:val="28"/>
               </w:rPr>
             </w:pPr>
-            <w:bookmarkStart w:id="1" w:name="_Toc434326143"/>
+            <w:bookmarkStart w:id="0" w:name="_Toc434326143"/>
             <w:r>
               <w:rPr>
                 <w:rFonts w:cs="Times New Roman"/>
@@ -305,7 +303,7 @@
               </w:rPr>
               <w:t xml:space="preserve"> Attributes</w:t>
             </w:r>
-            <w:bookmarkEnd w:id="1"/>
+            <w:bookmarkEnd w:id="0"/>
           </w:p>
         </w:tc>
       </w:tr>
@@ -1665,7 +1663,7 @@
             <w:r>
               <w:br w:type="page"/>
             </w:r>
-            <w:bookmarkStart w:id="2" w:name="_Toc434326145"/>
+            <w:bookmarkStart w:id="1" w:name="_Toc434326145"/>
             <w:r>
               <w:rPr>
                 <w:rFonts w:cs="Times New Roman"/>
@@ -1686,7 +1684,7 @@
               </w:rPr>
               <w:t>Clinical Criteria</w:t>
             </w:r>
-            <w:bookmarkEnd w:id="2"/>
+            <w:bookmarkEnd w:id="1"/>
           </w:p>
         </w:tc>
       </w:tr>
@@ -51900,6 +51898,66 @@
               </w:rPr>
               <w:t>'</w:t>
             </w:r>
+            <w:r>
+              <w:rPr>
+                <w:rFonts w:cs="Times New Roman"/>
+              </w:rPr>
+              <w:t xml:space="preserve">, </w:t>
+            </w:r>
+            <w:r>
+              <w:rPr>
+                <w:rFonts w:cs="Times New Roman"/>
+              </w:rPr>
+              <w:t>'428</w:t>
+            </w:r>
+            <w:r>
+              <w:rPr>
+                <w:rFonts w:cs="Times New Roman"/>
+              </w:rPr>
+              <w:t>4</w:t>
+            </w:r>
+            <w:r>
+              <w:rPr>
+                <w:rFonts w:cs="Times New Roman"/>
+              </w:rPr>
+              <w:t>0', '428</w:t>
+            </w:r>
+            <w:r>
+              <w:rPr>
+                <w:rFonts w:cs="Times New Roman"/>
+              </w:rPr>
+              <w:t>4</w:t>
+            </w:r>
+            <w:r>
+              <w:rPr>
+                <w:rFonts w:cs="Times New Roman"/>
+              </w:rPr>
+              <w:t>1', '428</w:t>
+            </w:r>
+            <w:r>
+              <w:rPr>
+                <w:rFonts w:cs="Times New Roman"/>
+              </w:rPr>
+              <w:t>4</w:t>
+            </w:r>
+            <w:r>
+              <w:rPr>
+                <w:rFonts w:cs="Times New Roman"/>
+              </w:rPr>
+              <w:t>2', '428</w:t>
+            </w:r>
+            <w:r>
+              <w:rPr>
+                <w:rFonts w:cs="Times New Roman"/>
+              </w:rPr>
+              <w:t>4</w:t>
+            </w:r>
+            <w:r>
+              <w:rPr>
+                <w:rFonts w:cs="Times New Roman"/>
+              </w:rPr>
+              <w:t>3'</w:t>
+            </w:r>
           </w:p>
           <w:p>
             <w:pPr>
@@ -52057,6 +52115,56 @@
                 <w:rFonts w:cs="Times New Roman"/>
               </w:rPr>
               <w:t>I5023</w:t>
+            </w:r>
+            <w:r>
+              <w:rPr>
+                <w:rFonts w:cs="Times New Roman"/>
+              </w:rPr>
+              <w:t>'</w:t>
+            </w:r>
+            <w:r>
+              <w:rPr>
+                <w:rFonts w:cs="Times New Roman"/>
+              </w:rPr>
+              <w:t>, 'I5040'</w:t>
+            </w:r>
+            <w:r>
+              <w:rPr>
+                <w:rFonts w:cs="Times New Roman"/>
+              </w:rPr>
+              <w:t>, 'I504</w:t>
+            </w:r>
+            <w:r>
+              <w:rPr>
+                <w:rFonts w:cs="Times New Roman"/>
+              </w:rPr>
+              <w:t>1</w:t>
+            </w:r>
+            <w:bookmarkStart w:id="2" w:name="_GoBack"/>
+            <w:bookmarkEnd w:id="2"/>
+            <w:r>
+              <w:rPr>
+                <w:rFonts w:cs="Times New Roman"/>
+              </w:rPr>
+              <w:t>', 'I504</w:t>
+            </w:r>
+            <w:r>
+              <w:rPr>
+                <w:rFonts w:cs="Times New Roman"/>
+              </w:rPr>
+              <w:t>2</w:t>
+            </w:r>
+            <w:r>
+              <w:rPr>
+                <w:rFonts w:cs="Times New Roman"/>
+              </w:rPr>
+              <w:t>', 'I504</w:t>
+            </w:r>
+            <w:r>
+              <w:rPr>
+                <w:rFonts w:cs="Times New Roman"/>
+              </w:rPr>
+              <w:t>3</w:t>
             </w:r>
             <w:r>
               <w:rPr>
@@ -52366,7 +52474,7 @@
             <w:rFonts w:cs="Times New Roman"/>
             <w:noProof/>
           </w:rPr>
-          <w:t>2</w:t>
+          <w:t>9</w:t>
         </w:r>
         <w:r>
           <w:rPr>
@@ -52380,29 +52488,15 @@
           </w:rPr>
           <w:t xml:space="preserve"> of </w:t>
         </w:r>
-        <w:r>
-          <w:fldChar w:fldCharType="begin"/>
-        </w:r>
-        <w:r>
-          <w:instrText xml:space="preserve"> NUMPAGES   \* MERGEFORMAT </w:instrText>
-        </w:r>
-        <w:r>
-          <w:fldChar w:fldCharType="separate"/>
-        </w:r>
-        <w:r>
-          <w:rPr>
-            <w:rFonts w:cs="Times New Roman"/>
-            <w:noProof/>
-          </w:rPr>
-          <w:t>9</w:t>
-        </w:r>
-        <w:r>
-          <w:rPr>
-            <w:rFonts w:cs="Times New Roman"/>
-            <w:noProof/>
-          </w:rPr>
-          <w:fldChar w:fldCharType="end"/>
-        </w:r>
+        <w:fldSimple w:instr=" NUMPAGES   \* MERGEFORMAT ">
+          <w:r>
+            <w:rPr>
+              <w:rFonts w:cs="Times New Roman"/>
+              <w:noProof/>
+            </w:rPr>
+            <w:t>9</w:t>
+          </w:r>
+        </w:fldSimple>
       </w:p>
     </w:sdtContent>
   </w:sdt>
@@ -55780,7 +55874,7 @@
 </file>
 
 <file path=customXml/itemProps1.xml><?xml version="1.0" encoding="utf-8"?>
-<ds:datastoreItem xmlns:ds="http://schemas.openxmlformats.org/officeDocument/2006/customXml" ds:itemID="{EE845F00-0435-4669-A441-6F7826CF4F2B}">
+<ds:datastoreItem xmlns:ds="http://schemas.openxmlformats.org/officeDocument/2006/customXml" ds:itemID="{1D982B6C-53DA-4BAB-98C6-EF16D5B0DA0B}">
   <ds:schemaRefs>
     <ds:schemaRef ds:uri="http://schemas.openxmlformats.org/officeDocument/2006/bibliography"/>
   </ds:schemaRefs>

</xml_diff>